<commit_message>
Alg - Lab Greedy first commit
</commit_message>
<xml_diff>
--- a/Algoritmia/Delivers/Lab4/Carla Fernández González.docx
+++ b/Algoritmia/Delivers/Lab4/Carla Fernández González.docx
@@ -3141,6 +3141,63 @@
           <w:sz w:val="28"/>
         </w:rPr>
         <w:t xml:space="preserve"> and thus solves the problem efficiently.</w:t>
+      </w:r>
+    </w:p>
+    <w:p>
+      <w:pPr>
+        <w:jc w:val="both"/>
+        <w:rPr>
+          <w:sz w:val="28"/>
+        </w:rPr>
+      </w:pPr>
+    </w:p>
+    <w:p>
+      <w:pPr>
+        <w:pStyle w:val="Heading1"/>
+        <w:numPr>
+          <w:ilvl w:val="0"/>
+          <w:numId w:val="0"/>
+        </w:numPr>
+        <w:rPr>
+          <w:rFonts w:ascii="Calibri Light" w:hAnsi="Calibri Light"/>
+          <w:noProof/>
+          <w:color w:val="000000"/>
+        </w:rPr>
+      </w:pPr>
+      <w:r>
+        <w:rPr>
+          <w:rFonts w:ascii="Calibri Light" w:hAnsi="Calibri Light"/>
+          <w:noProof/>
+          <w:color w:val="000000"/>
+        </w:rPr>
+        <w:t>Parallel Quicksort</w:t>
+      </w:r>
+    </w:p>
+    <w:p>
+      <w:pPr>
+        <w:jc w:val="both"/>
+        <w:rPr>
+          <w:sz w:val="28"/>
+        </w:rPr>
+      </w:pPr>
+      <w:r>
+        <w:rPr>
+          <w:sz w:val="28"/>
+        </w:rPr>
+        <w:t>The parallel version of quicksort uses two recursive calls in order to calculate the left and right sorting of the vector, thus a = 2. The inside complexity of the method is O (n</w:t>
+      </w:r>
+      <w:r>
+        <w:rPr>
+          <w:sz w:val="28"/>
+          <w:vertAlign w:val="superscript"/>
+        </w:rPr>
+        <w:t>2</w:t>
+      </w:r>
+      <w:r>
+        <w:rPr>
+          <w:sz w:val="28"/>
+        </w:rPr>
+        <w:t>) because we have a do-while loop with more while loops nested in it, thus k = 2.</w:t>
       </w:r>
       <w:bookmarkStart w:id="0" w:name="_GoBack"/>
       <w:bookmarkEnd w:id="0"/>
@@ -4874,11 +4931,11 @@
           <c:showPercent val="0"/>
           <c:showBubbleSize val="0"/>
         </c:dLbls>
-        <c:axId val="1867345088"/>
-        <c:axId val="1867345632"/>
+        <c:axId val="76341072"/>
+        <c:axId val="2019094496"/>
       </c:scatterChart>
       <c:valAx>
-        <c:axId val="1867345088"/>
+        <c:axId val="76341072"/>
         <c:scaling>
           <c:orientation val="minMax"/>
         </c:scaling>
@@ -4935,12 +4992,12 @@
             <a:endParaRPr lang="en-US"/>
           </a:p>
         </c:txPr>
-        <c:crossAx val="1867345632"/>
+        <c:crossAx val="2019094496"/>
         <c:crosses val="autoZero"/>
         <c:crossBetween val="midCat"/>
       </c:valAx>
       <c:valAx>
-        <c:axId val="1867345632"/>
+        <c:axId val="2019094496"/>
         <c:scaling>
           <c:orientation val="minMax"/>
         </c:scaling>
@@ -4997,7 +5054,7 @@
             <a:endParaRPr lang="en-US"/>
           </a:p>
         </c:txPr>
-        <c:crossAx val="1867345088"/>
+        <c:crossAx val="76341072"/>
         <c:crosses val="autoZero"/>
         <c:crossBetween val="midCat"/>
       </c:valAx>
@@ -5883,7 +5940,7 @@
 </file>
 
 <file path=customXml/itemProps2.xml><?xml version="1.0" encoding="utf-8"?>
-<ds:datastoreItem xmlns:ds="http://schemas.openxmlformats.org/officeDocument/2006/customXml" ds:itemID="{09C478A6-DC9F-46F1-A4A0-AA79735370FF}">
+<ds:datastoreItem xmlns:ds="http://schemas.openxmlformats.org/officeDocument/2006/customXml" ds:itemID="{435EFD3A-FAA0-465D-A89B-721024A7ACBD}">
   <ds:schemaRefs>
     <ds:schemaRef ds:uri="http://schemas.openxmlformats.org/officeDocument/2006/bibliography"/>
   </ds:schemaRefs>

</xml_diff>